<commit_message>
documentación hasta nivel 4
</commit_message>
<xml_diff>
--- a/informe_final_lenguajes.docx
+++ b/informe_final_lenguajes.docx
@@ -842,13 +842,7 @@
         <w:rPr>
           <w:rFonts w:ascii="Times New Roman" w:eastAsia="Times New Roman" w:hAnsi="Times New Roman" w:cs="Times New Roman"/>
         </w:rPr>
-        <w:t>programac</w:t>
-      </w:r>
-      <w:r>
-        <w:rPr>
-          <w:rFonts w:ascii="Times New Roman" w:eastAsia="Times New Roman" w:hAnsi="Times New Roman" w:cs="Times New Roman"/>
-        </w:rPr>
-        <w:t>ión</w:t>
+        <w:t>programación</w:t>
       </w:r>
       <w:proofErr w:type="spellEnd"/>
       <w:r>
@@ -3084,16 +3078,7 @@
           <w:szCs w:val="18"/>
           <w:shd w:val="clear" w:color="auto" w:fill="FFFFFF"/>
         </w:rPr>
-        <w:t>e</w:t>
-      </w:r>
-      <w:r>
-        <w:rPr>
-          <w:rFonts w:ascii="Times New Roman" w:hAnsi="Times New Roman" w:cs="Times New Roman"/>
-          <w:sz w:val="22"/>
-          <w:szCs w:val="18"/>
-          <w:shd w:val="clear" w:color="auto" w:fill="FFFFFF"/>
-        </w:rPr>
-        <w:t>scriba</w:t>
+        <w:t>escriba</w:t>
       </w:r>
       <w:proofErr w:type="spellEnd"/>
       <w:r>
@@ -3709,8 +3694,725 @@
       <w:r>
         <w:t xml:space="preserve"> son strip() y split(). </w:t>
       </w:r>
+      <w:r>
+        <w:t xml:space="preserve"> Se le da al </w:t>
+      </w:r>
+      <w:proofErr w:type="spellStart"/>
+      <w:r>
+        <w:t>usuario</w:t>
+      </w:r>
+      <w:proofErr w:type="spellEnd"/>
+      <w:r>
+        <w:t xml:space="preserve"> </w:t>
+      </w:r>
+      <w:proofErr w:type="spellStart"/>
+      <w:r>
+        <w:t>una</w:t>
+      </w:r>
+      <w:proofErr w:type="spellEnd"/>
+      <w:r>
+        <w:t xml:space="preserve"> breve </w:t>
+      </w:r>
+      <w:proofErr w:type="spellStart"/>
+      <w:r>
+        <w:t>descripción</w:t>
+      </w:r>
+      <w:proofErr w:type="spellEnd"/>
+      <w:r>
+        <w:t xml:space="preserve"> de la </w:t>
+      </w:r>
+      <w:proofErr w:type="spellStart"/>
+      <w:r>
+        <w:t>teoría</w:t>
+      </w:r>
+      <w:proofErr w:type="spellEnd"/>
+      <w:r>
+        <w:t xml:space="preserve"> de </w:t>
+      </w:r>
+      <w:proofErr w:type="spellStart"/>
+      <w:r>
+        <w:t>estas</w:t>
+      </w:r>
+      <w:proofErr w:type="spellEnd"/>
+      <w:r>
+        <w:t xml:space="preserve"> </w:t>
+      </w:r>
+      <w:proofErr w:type="spellStart"/>
+      <w:r>
+        <w:t>funciones</w:t>
+      </w:r>
+      <w:proofErr w:type="spellEnd"/>
+      <w:r>
+        <w:t xml:space="preserve"> y </w:t>
+      </w:r>
+      <w:proofErr w:type="spellStart"/>
+      <w:r>
+        <w:t>cómo</w:t>
+      </w:r>
+      <w:proofErr w:type="spellEnd"/>
+      <w:r>
+        <w:t xml:space="preserve"> </w:t>
+      </w:r>
+      <w:proofErr w:type="spellStart"/>
+      <w:r>
+        <w:t>usarlas</w:t>
+      </w:r>
+      <w:proofErr w:type="spellEnd"/>
+      <w:r>
+        <w:t xml:space="preserve">. Se </w:t>
+      </w:r>
+      <w:proofErr w:type="spellStart"/>
+      <w:r>
+        <w:t>ilustra</w:t>
+      </w:r>
+      <w:proofErr w:type="spellEnd"/>
+      <w:r>
+        <w:t xml:space="preserve"> </w:t>
+      </w:r>
+      <w:proofErr w:type="gramStart"/>
+      <w:r>
+        <w:t>un</w:t>
+      </w:r>
+      <w:proofErr w:type="gramEnd"/>
+      <w:r>
+        <w:t xml:space="preserve"> simple </w:t>
+      </w:r>
+      <w:proofErr w:type="spellStart"/>
+      <w:r>
+        <w:t>ejemplo</w:t>
+      </w:r>
+      <w:proofErr w:type="spellEnd"/>
+      <w:r>
+        <w:t xml:space="preserve"> </w:t>
+      </w:r>
+      <w:proofErr w:type="spellStart"/>
+      <w:r>
+        <w:t>en</w:t>
+      </w:r>
+      <w:proofErr w:type="spellEnd"/>
+      <w:r>
+        <w:t xml:space="preserve"> el que se </w:t>
+      </w:r>
+      <w:proofErr w:type="spellStart"/>
+      <w:r>
+        <w:t>guardan</w:t>
+      </w:r>
+      <w:proofErr w:type="spellEnd"/>
+      <w:r>
+        <w:t xml:space="preserve"> </w:t>
+      </w:r>
+      <w:proofErr w:type="spellStart"/>
+      <w:r>
+        <w:t>datos</w:t>
+      </w:r>
+      <w:proofErr w:type="spellEnd"/>
+      <w:r>
+        <w:t xml:space="preserve"> que se </w:t>
+      </w:r>
+      <w:proofErr w:type="spellStart"/>
+      <w:r>
+        <w:t>encuentran</w:t>
+      </w:r>
+      <w:proofErr w:type="spellEnd"/>
+      <w:r>
+        <w:t xml:space="preserve"> </w:t>
+      </w:r>
+      <w:proofErr w:type="spellStart"/>
+      <w:r>
+        <w:t>separados</w:t>
+      </w:r>
+      <w:proofErr w:type="spellEnd"/>
+      <w:r>
+        <w:t xml:space="preserve"> </w:t>
+      </w:r>
+      <w:proofErr w:type="spellStart"/>
+      <w:r>
+        <w:t>por</w:t>
+      </w:r>
+      <w:proofErr w:type="spellEnd"/>
+      <w:r>
+        <w:t xml:space="preserve"> comas </w:t>
+      </w:r>
+      <w:proofErr w:type="spellStart"/>
+      <w:r>
+        <w:t>en</w:t>
+      </w:r>
+      <w:proofErr w:type="spellEnd"/>
+      <w:r>
+        <w:t xml:space="preserve"> un </w:t>
+      </w:r>
+      <w:proofErr w:type="spellStart"/>
+      <w:r>
+        <w:t>archivo</w:t>
+      </w:r>
+      <w:proofErr w:type="spellEnd"/>
+      <w:r>
+        <w:t xml:space="preserve">. </w:t>
+      </w:r>
+      <w:proofErr w:type="spellStart"/>
+      <w:r>
+        <w:t>Luego</w:t>
+      </w:r>
+      <w:proofErr w:type="spellEnd"/>
+      <w:r>
+        <w:t xml:space="preserve">, se le </w:t>
+      </w:r>
+      <w:proofErr w:type="spellStart"/>
+      <w:r>
+        <w:t>pide</w:t>
+      </w:r>
+      <w:proofErr w:type="spellEnd"/>
+      <w:r>
+        <w:t xml:space="preserve"> al </w:t>
+      </w:r>
+      <w:proofErr w:type="spellStart"/>
+      <w:r>
+        <w:t>usuario</w:t>
+      </w:r>
+      <w:proofErr w:type="spellEnd"/>
+      <w:r>
+        <w:t xml:space="preserve"> </w:t>
+      </w:r>
+      <w:proofErr w:type="spellStart"/>
+      <w:r>
+        <w:t>escribir</w:t>
+      </w:r>
+      <w:proofErr w:type="spellEnd"/>
+      <w:r>
+        <w:t xml:space="preserve"> </w:t>
+      </w:r>
+      <w:proofErr w:type="gramStart"/>
+      <w:r>
+        <w:t>un</w:t>
+      </w:r>
+      <w:proofErr w:type="gramEnd"/>
+      <w:r>
+        <w:t xml:space="preserve"> </w:t>
+      </w:r>
+      <w:proofErr w:type="spellStart"/>
+      <w:r>
+        <w:t>código</w:t>
+      </w:r>
+      <w:proofErr w:type="spellEnd"/>
+      <w:r>
+        <w:t xml:space="preserve"> que </w:t>
+      </w:r>
+      <w:proofErr w:type="spellStart"/>
+      <w:r>
+        <w:t>logre</w:t>
+      </w:r>
+      <w:proofErr w:type="spellEnd"/>
+      <w:r>
+        <w:t xml:space="preserve"> </w:t>
+      </w:r>
+      <w:proofErr w:type="spellStart"/>
+      <w:r>
+        <w:t>algo</w:t>
+      </w:r>
+      <w:proofErr w:type="spellEnd"/>
+      <w:r>
+        <w:t xml:space="preserve"> similar al </w:t>
+      </w:r>
+      <w:proofErr w:type="spellStart"/>
+      <w:r>
+        <w:t>ejemplo</w:t>
+      </w:r>
+      <w:proofErr w:type="spellEnd"/>
+      <w:r>
+        <w:t xml:space="preserve"> </w:t>
+      </w:r>
+      <w:proofErr w:type="spellStart"/>
+      <w:r>
+        <w:t>mostrado</w:t>
+      </w:r>
+      <w:proofErr w:type="spellEnd"/>
+      <w:r>
+        <w:t xml:space="preserve"> </w:t>
+      </w:r>
+      <w:proofErr w:type="spellStart"/>
+      <w:r>
+        <w:t>anteriormente</w:t>
+      </w:r>
+      <w:proofErr w:type="spellEnd"/>
+      <w:r>
+        <w:t>:</w:t>
+      </w:r>
+    </w:p>
+    <w:p>
+      <w:pPr>
+        <w:pStyle w:val="Prrafodelista"/>
+      </w:pPr>
+    </w:p>
+    <w:p>
+      <w:pPr>
+        <w:pStyle w:val="Prrafodelista"/>
+        <w:rPr>
+          <w:rFonts w:ascii="Courier New" w:hAnsi="Courier New" w:cs="Courier New"/>
+        </w:rPr>
+      </w:pPr>
+      <w:r>
+        <w:rPr>
+          <w:rFonts w:ascii="Courier New" w:hAnsi="Courier New" w:cs="Courier New"/>
+        </w:rPr>
+        <w:t>f=</w:t>
+      </w:r>
+      <w:proofErr w:type="gramStart"/>
+      <w:r>
+        <w:rPr>
+          <w:rFonts w:ascii="Courier New" w:hAnsi="Courier New" w:cs="Courier New"/>
+        </w:rPr>
+        <w:t>open(</w:t>
+      </w:r>
+      <w:proofErr w:type="gramEnd"/>
+      <w:r>
+        <w:rPr>
+          <w:rFonts w:ascii="Courier New" w:hAnsi="Courier New" w:cs="Courier New"/>
+        </w:rPr>
+        <w:t>"archivo.txt")</w:t>
+      </w:r>
+    </w:p>
+    <w:p>
+      <w:pPr>
+        <w:pStyle w:val="Prrafodelista"/>
+        <w:rPr>
+          <w:rFonts w:ascii="Courier New" w:hAnsi="Courier New" w:cs="Courier New"/>
+        </w:rPr>
+      </w:pPr>
+      <w:proofErr w:type="gramStart"/>
+      <w:r>
+        <w:rPr>
+          <w:rFonts w:ascii="Courier New" w:hAnsi="Courier New" w:cs="Courier New"/>
+        </w:rPr>
+        <w:t>for</w:t>
+      </w:r>
+      <w:proofErr w:type="gramEnd"/>
+      <w:r>
+        <w:rPr>
+          <w:rFonts w:ascii="Courier New" w:hAnsi="Courier New" w:cs="Courier New"/>
+        </w:rPr>
+        <w:t xml:space="preserve"> line in f:</w:t>
+      </w:r>
+    </w:p>
+    <w:p>
+      <w:pPr>
+        <w:pStyle w:val="Prrafodelista"/>
+        <w:rPr>
+          <w:rFonts w:ascii="Courier New" w:hAnsi="Courier New" w:cs="Courier New"/>
+        </w:rPr>
+      </w:pPr>
+      <w:r>
+        <w:rPr>
+          <w:rFonts w:ascii="Courier New" w:hAnsi="Courier New" w:cs="Courier New"/>
+        </w:rPr>
+        <w:t xml:space="preserve">  </w:t>
+      </w:r>
+      <w:proofErr w:type="spellStart"/>
+      <w:proofErr w:type="gramStart"/>
+      <w:r>
+        <w:rPr>
+          <w:rFonts w:ascii="Courier New" w:hAnsi="Courier New" w:cs="Courier New"/>
+        </w:rPr>
+        <w:t>sinespacios</w:t>
+      </w:r>
+      <w:proofErr w:type="spellEnd"/>
+      <w:r>
+        <w:rPr>
+          <w:rFonts w:ascii="Courier New" w:hAnsi="Courier New" w:cs="Courier New"/>
+        </w:rPr>
+        <w:t>=</w:t>
+      </w:r>
+      <w:proofErr w:type="spellStart"/>
+      <w:proofErr w:type="gramEnd"/>
+      <w:r>
+        <w:rPr>
+          <w:rFonts w:ascii="Courier New" w:hAnsi="Courier New" w:cs="Courier New"/>
+        </w:rPr>
+        <w:t>line.strip</w:t>
+      </w:r>
+      <w:proofErr w:type="spellEnd"/>
+      <w:r>
+        <w:rPr>
+          <w:rFonts w:ascii="Courier New" w:hAnsi="Courier New" w:cs="Courier New"/>
+        </w:rPr>
+        <w:t>()</w:t>
+      </w:r>
+    </w:p>
+    <w:p>
+      <w:pPr>
+        <w:pStyle w:val="Prrafodelista"/>
+        <w:rPr>
+          <w:rFonts w:ascii="Courier New" w:hAnsi="Courier New" w:cs="Courier New"/>
+        </w:rPr>
+      </w:pPr>
+      <w:r>
+        <w:rPr>
+          <w:rFonts w:ascii="Courier New" w:hAnsi="Courier New" w:cs="Courier New"/>
+        </w:rPr>
+        <w:t xml:space="preserve">  </w:t>
+      </w:r>
+      <w:proofErr w:type="spellStart"/>
+      <w:proofErr w:type="gramStart"/>
+      <w:r>
+        <w:rPr>
+          <w:rFonts w:ascii="Courier New" w:hAnsi="Courier New" w:cs="Courier New"/>
+        </w:rPr>
+        <w:t>datos</w:t>
+      </w:r>
+      <w:proofErr w:type="spellEnd"/>
+      <w:r>
+        <w:rPr>
+          <w:rFonts w:ascii="Courier New" w:hAnsi="Courier New" w:cs="Courier New"/>
+        </w:rPr>
+        <w:t>=</w:t>
+      </w:r>
+      <w:proofErr w:type="spellStart"/>
+      <w:proofErr w:type="gramEnd"/>
+      <w:r>
+        <w:rPr>
+          <w:rFonts w:ascii="Courier New" w:hAnsi="Courier New" w:cs="Courier New"/>
+        </w:rPr>
+        <w:t>line.split</w:t>
+      </w:r>
+      <w:proofErr w:type="spellEnd"/>
+      <w:r>
+        <w:rPr>
+          <w:rFonts w:ascii="Courier New" w:hAnsi="Courier New" w:cs="Courier New"/>
+        </w:rPr>
+        <w:t>(</w:t>
+      </w:r>
+      <w:r>
+        <w:rPr>
+          <w:rFonts w:ascii="Courier New" w:hAnsi="Courier New" w:cs="Courier New"/>
+        </w:rPr>
+        <w:t>"|</w:t>
+      </w:r>
+      <w:r>
+        <w:rPr>
+          <w:rFonts w:ascii="Courier New" w:hAnsi="Courier New" w:cs="Courier New"/>
+        </w:rPr>
+        <w:t>")</w:t>
+      </w:r>
+    </w:p>
+    <w:p>
+      <w:pPr>
+        <w:pStyle w:val="Prrafodelista"/>
+        <w:rPr>
+          <w:rFonts w:ascii="Courier New" w:hAnsi="Courier New" w:cs="Courier New"/>
+          <w:u w:val="single"/>
+        </w:rPr>
+      </w:pPr>
       <w:bookmarkStart w:id="0" w:name="_GoBack"/>
       <w:bookmarkEnd w:id="0"/>
+    </w:p>
+    <w:p>
+      <w:pPr>
+        <w:pStyle w:val="Prrafodelista"/>
+        <w:rPr>
+          <w:rFonts w:ascii="Times New Roman" w:hAnsi="Times New Roman" w:cs="Times New Roman"/>
+        </w:rPr>
+      </w:pPr>
+      <w:r>
+        <w:rPr>
+          <w:rFonts w:ascii="Times New Roman" w:hAnsi="Times New Roman" w:cs="Times New Roman"/>
+        </w:rPr>
+        <w:t xml:space="preserve">Pero </w:t>
+      </w:r>
+      <w:proofErr w:type="spellStart"/>
+      <w:r>
+        <w:rPr>
+          <w:rFonts w:ascii="Times New Roman" w:hAnsi="Times New Roman" w:cs="Times New Roman"/>
+        </w:rPr>
+        <w:t>ahora</w:t>
+      </w:r>
+      <w:proofErr w:type="spellEnd"/>
+      <w:r>
+        <w:rPr>
+          <w:rFonts w:ascii="Times New Roman" w:hAnsi="Times New Roman" w:cs="Times New Roman"/>
+        </w:rPr>
+        <w:t xml:space="preserve">, </w:t>
+      </w:r>
+      <w:proofErr w:type="spellStart"/>
+      <w:r>
+        <w:rPr>
+          <w:rFonts w:ascii="Times New Roman" w:hAnsi="Times New Roman" w:cs="Times New Roman"/>
+        </w:rPr>
+        <w:t>los</w:t>
+      </w:r>
+      <w:proofErr w:type="spellEnd"/>
+      <w:r>
+        <w:rPr>
+          <w:rFonts w:ascii="Times New Roman" w:hAnsi="Times New Roman" w:cs="Times New Roman"/>
+        </w:rPr>
+        <w:t xml:space="preserve"> </w:t>
+      </w:r>
+      <w:proofErr w:type="spellStart"/>
+      <w:r>
+        <w:rPr>
+          <w:rFonts w:ascii="Times New Roman" w:hAnsi="Times New Roman" w:cs="Times New Roman"/>
+        </w:rPr>
+        <w:t>datos</w:t>
+      </w:r>
+      <w:proofErr w:type="spellEnd"/>
+      <w:r>
+        <w:rPr>
+          <w:rFonts w:ascii="Times New Roman" w:hAnsi="Times New Roman" w:cs="Times New Roman"/>
+        </w:rPr>
+        <w:t xml:space="preserve"> </w:t>
+      </w:r>
+      <w:proofErr w:type="spellStart"/>
+      <w:r>
+        <w:rPr>
+          <w:rFonts w:ascii="Times New Roman" w:hAnsi="Times New Roman" w:cs="Times New Roman"/>
+        </w:rPr>
+        <w:t>están</w:t>
+      </w:r>
+      <w:proofErr w:type="spellEnd"/>
+      <w:r>
+        <w:rPr>
+          <w:rFonts w:ascii="Times New Roman" w:hAnsi="Times New Roman" w:cs="Times New Roman"/>
+        </w:rPr>
+        <w:t xml:space="preserve"> </w:t>
+      </w:r>
+      <w:proofErr w:type="spellStart"/>
+      <w:r>
+        <w:rPr>
+          <w:rFonts w:ascii="Times New Roman" w:hAnsi="Times New Roman" w:cs="Times New Roman"/>
+        </w:rPr>
+        <w:t>separados</w:t>
+      </w:r>
+      <w:proofErr w:type="spellEnd"/>
+      <w:r>
+        <w:rPr>
+          <w:rFonts w:ascii="Times New Roman" w:hAnsi="Times New Roman" w:cs="Times New Roman"/>
+        </w:rPr>
+        <w:t xml:space="preserve"> </w:t>
+      </w:r>
+      <w:proofErr w:type="spellStart"/>
+      <w:r>
+        <w:rPr>
+          <w:rFonts w:ascii="Times New Roman" w:hAnsi="Times New Roman" w:cs="Times New Roman"/>
+        </w:rPr>
+        <w:t>por</w:t>
+      </w:r>
+      <w:proofErr w:type="spellEnd"/>
+      <w:r>
+        <w:rPr>
+          <w:rFonts w:ascii="Times New Roman" w:hAnsi="Times New Roman" w:cs="Times New Roman"/>
+        </w:rPr>
+        <w:t xml:space="preserve"> el </w:t>
+      </w:r>
+      <w:proofErr w:type="spellStart"/>
+      <w:r>
+        <w:rPr>
+          <w:rFonts w:ascii="Times New Roman" w:hAnsi="Times New Roman" w:cs="Times New Roman"/>
+        </w:rPr>
+        <w:t>caracter</w:t>
+      </w:r>
+      <w:proofErr w:type="spellEnd"/>
+      <w:r>
+        <w:rPr>
+          <w:rFonts w:ascii="Times New Roman" w:hAnsi="Times New Roman" w:cs="Times New Roman"/>
+        </w:rPr>
+        <w:t xml:space="preserve"> “|”. Con </w:t>
+      </w:r>
+      <w:proofErr w:type="spellStart"/>
+      <w:proofErr w:type="gramStart"/>
+      <w:r>
+        <w:rPr>
+          <w:rFonts w:ascii="Times New Roman" w:hAnsi="Times New Roman" w:cs="Times New Roman"/>
+        </w:rPr>
+        <w:t>este</w:t>
+      </w:r>
+      <w:proofErr w:type="spellEnd"/>
+      <w:proofErr w:type="gramEnd"/>
+      <w:r>
+        <w:rPr>
+          <w:rFonts w:ascii="Times New Roman" w:hAnsi="Times New Roman" w:cs="Times New Roman"/>
+        </w:rPr>
+        <w:t xml:space="preserve"> </w:t>
+      </w:r>
+      <w:proofErr w:type="spellStart"/>
+      <w:r>
+        <w:rPr>
+          <w:rFonts w:ascii="Times New Roman" w:hAnsi="Times New Roman" w:cs="Times New Roman"/>
+        </w:rPr>
+        <w:t>ejercicio</w:t>
+      </w:r>
+      <w:proofErr w:type="spellEnd"/>
+      <w:r>
+        <w:rPr>
+          <w:rFonts w:ascii="Times New Roman" w:hAnsi="Times New Roman" w:cs="Times New Roman"/>
+        </w:rPr>
+        <w:t xml:space="preserve">, el </w:t>
+      </w:r>
+      <w:proofErr w:type="spellStart"/>
+      <w:r>
+        <w:rPr>
+          <w:rFonts w:ascii="Times New Roman" w:hAnsi="Times New Roman" w:cs="Times New Roman"/>
+        </w:rPr>
+        <w:t>usuario</w:t>
+      </w:r>
+      <w:proofErr w:type="spellEnd"/>
+      <w:r>
+        <w:rPr>
+          <w:rFonts w:ascii="Times New Roman" w:hAnsi="Times New Roman" w:cs="Times New Roman"/>
+        </w:rPr>
+        <w:t xml:space="preserve"> sabra que </w:t>
+      </w:r>
+      <w:proofErr w:type="spellStart"/>
+      <w:r>
+        <w:rPr>
+          <w:rFonts w:ascii="Times New Roman" w:hAnsi="Times New Roman" w:cs="Times New Roman"/>
+        </w:rPr>
+        <w:t>es</w:t>
+      </w:r>
+      <w:proofErr w:type="spellEnd"/>
+      <w:r>
+        <w:rPr>
+          <w:rFonts w:ascii="Times New Roman" w:hAnsi="Times New Roman" w:cs="Times New Roman"/>
+        </w:rPr>
+        <w:t xml:space="preserve"> un </w:t>
+      </w:r>
+      <w:proofErr w:type="spellStart"/>
+      <w:r>
+        <w:rPr>
+          <w:rFonts w:ascii="Times New Roman" w:hAnsi="Times New Roman" w:cs="Times New Roman"/>
+        </w:rPr>
+        <w:t>uso</w:t>
+      </w:r>
+      <w:proofErr w:type="spellEnd"/>
+      <w:r>
+        <w:rPr>
+          <w:rFonts w:ascii="Times New Roman" w:hAnsi="Times New Roman" w:cs="Times New Roman"/>
+        </w:rPr>
+        <w:t xml:space="preserve"> </w:t>
+      </w:r>
+      <w:proofErr w:type="spellStart"/>
+      <w:r>
+        <w:rPr>
+          <w:rFonts w:ascii="Times New Roman" w:hAnsi="Times New Roman" w:cs="Times New Roman"/>
+        </w:rPr>
+        <w:t>común</w:t>
+      </w:r>
+      <w:proofErr w:type="spellEnd"/>
+      <w:r>
+        <w:rPr>
+          <w:rFonts w:ascii="Times New Roman" w:hAnsi="Times New Roman" w:cs="Times New Roman"/>
+        </w:rPr>
+        <w:t xml:space="preserve"> el </w:t>
+      </w:r>
+      <w:proofErr w:type="spellStart"/>
+      <w:r>
+        <w:rPr>
+          <w:rFonts w:ascii="Times New Roman" w:hAnsi="Times New Roman" w:cs="Times New Roman"/>
+        </w:rPr>
+        <w:t>almacenar</w:t>
+      </w:r>
+      <w:proofErr w:type="spellEnd"/>
+      <w:r>
+        <w:rPr>
+          <w:rFonts w:ascii="Times New Roman" w:hAnsi="Times New Roman" w:cs="Times New Roman"/>
+        </w:rPr>
+        <w:t xml:space="preserve"> </w:t>
+      </w:r>
+      <w:proofErr w:type="spellStart"/>
+      <w:r>
+        <w:rPr>
+          <w:rFonts w:ascii="Times New Roman" w:hAnsi="Times New Roman" w:cs="Times New Roman"/>
+        </w:rPr>
+        <w:t>datos</w:t>
+      </w:r>
+      <w:proofErr w:type="spellEnd"/>
+      <w:r>
+        <w:rPr>
+          <w:rFonts w:ascii="Times New Roman" w:hAnsi="Times New Roman" w:cs="Times New Roman"/>
+        </w:rPr>
+        <w:t xml:space="preserve"> </w:t>
+      </w:r>
+      <w:proofErr w:type="spellStart"/>
+      <w:r>
+        <w:rPr>
+          <w:rFonts w:ascii="Times New Roman" w:hAnsi="Times New Roman" w:cs="Times New Roman"/>
+        </w:rPr>
+        <w:t>en</w:t>
+      </w:r>
+      <w:proofErr w:type="spellEnd"/>
+      <w:r>
+        <w:rPr>
+          <w:rFonts w:ascii="Times New Roman" w:hAnsi="Times New Roman" w:cs="Times New Roman"/>
+        </w:rPr>
+        <w:t xml:space="preserve"> </w:t>
+      </w:r>
+      <w:proofErr w:type="spellStart"/>
+      <w:r>
+        <w:rPr>
+          <w:rFonts w:ascii="Times New Roman" w:hAnsi="Times New Roman" w:cs="Times New Roman"/>
+        </w:rPr>
+        <w:t>archivos</w:t>
+      </w:r>
+      <w:proofErr w:type="spellEnd"/>
+      <w:r>
+        <w:rPr>
+          <w:rFonts w:ascii="Times New Roman" w:hAnsi="Times New Roman" w:cs="Times New Roman"/>
+        </w:rPr>
+        <w:t xml:space="preserve">, </w:t>
+      </w:r>
+      <w:proofErr w:type="spellStart"/>
+      <w:r>
+        <w:rPr>
+          <w:rFonts w:ascii="Times New Roman" w:hAnsi="Times New Roman" w:cs="Times New Roman"/>
+        </w:rPr>
+        <w:t>separados</w:t>
+      </w:r>
+      <w:proofErr w:type="spellEnd"/>
+      <w:r>
+        <w:rPr>
+          <w:rFonts w:ascii="Times New Roman" w:hAnsi="Times New Roman" w:cs="Times New Roman"/>
+        </w:rPr>
+        <w:t xml:space="preserve"> </w:t>
+      </w:r>
+      <w:proofErr w:type="spellStart"/>
+      <w:r>
+        <w:rPr>
+          <w:rFonts w:ascii="Times New Roman" w:hAnsi="Times New Roman" w:cs="Times New Roman"/>
+        </w:rPr>
+        <w:t>por</w:t>
+      </w:r>
+      <w:proofErr w:type="spellEnd"/>
+      <w:r>
+        <w:rPr>
+          <w:rFonts w:ascii="Times New Roman" w:hAnsi="Times New Roman" w:cs="Times New Roman"/>
+        </w:rPr>
+        <w:t xml:space="preserve"> un </w:t>
+      </w:r>
+      <w:proofErr w:type="spellStart"/>
+      <w:r>
+        <w:rPr>
+          <w:rFonts w:ascii="Times New Roman" w:hAnsi="Times New Roman" w:cs="Times New Roman"/>
+        </w:rPr>
+        <w:t>caracter</w:t>
+      </w:r>
+      <w:proofErr w:type="spellEnd"/>
+      <w:r>
+        <w:rPr>
+          <w:rFonts w:ascii="Times New Roman" w:hAnsi="Times New Roman" w:cs="Times New Roman"/>
+        </w:rPr>
+        <w:t xml:space="preserve"> a decision del </w:t>
+      </w:r>
+      <w:proofErr w:type="spellStart"/>
+      <w:r>
+        <w:rPr>
+          <w:rFonts w:ascii="Times New Roman" w:hAnsi="Times New Roman" w:cs="Times New Roman"/>
+        </w:rPr>
+        <w:t>programador</w:t>
+      </w:r>
+      <w:proofErr w:type="spellEnd"/>
+      <w:r>
+        <w:rPr>
+          <w:rFonts w:ascii="Times New Roman" w:hAnsi="Times New Roman" w:cs="Times New Roman"/>
+        </w:rPr>
+        <w:t>.</w:t>
+      </w:r>
     </w:p>
     <w:p>
       <w:pPr>
@@ -3881,14 +4583,7 @@
           <w:rFonts w:ascii="Times New Roman" w:eastAsia="Times New Roman" w:hAnsi="Times New Roman" w:cs="Times New Roman"/>
           <w:color w:val="808080" w:themeColor="background1" w:themeShade="80"/>
         </w:rPr>
-        <w:t>R</w:t>
-      </w:r>
-      <w:r>
-        <w:rPr>
-          <w:rFonts w:ascii="Times New Roman" w:eastAsia="Times New Roman" w:hAnsi="Times New Roman" w:cs="Times New Roman"/>
-          <w:color w:val="808080" w:themeColor="background1" w:themeShade="80"/>
-        </w:rPr>
-        <w:t>enombrando</w:t>
+        <w:t>Renombrando</w:t>
       </w:r>
       <w:proofErr w:type="spellEnd"/>
       <w:r>
@@ -4760,6 +5455,7 @@
           <w:rFonts w:ascii="Times New Roman" w:eastAsia="Times New Roman" w:hAnsi="Times New Roman" w:cs="Times New Roman"/>
           <w:color w:val="000000" w:themeColor="text1"/>
         </w:rPr>
+        <w:lastRenderedPageBreak/>
         <w:t>Referencias</w:t>
       </w:r>
       <w:proofErr w:type="spellEnd"/>
@@ -5857,7 +6553,7 @@
 </file>
 
 <file path=customXml/itemProps1.xml><?xml version="1.0" encoding="utf-8"?>
-<ds:datastoreItem xmlns:ds="http://schemas.openxmlformats.org/officeDocument/2006/customXml" ds:itemID="{72F59520-65D4-483F-BA45-4F3C86CDB112}">
+<ds:datastoreItem xmlns:ds="http://schemas.openxmlformats.org/officeDocument/2006/customXml" ds:itemID="{D1F74880-FFA2-449E-9F63-C24D0DA4A98E}">
   <ds:schemaRefs>
     <ds:schemaRef ds:uri="http://schemas.openxmlformats.org/officeDocument/2006/bibliography"/>
   </ds:schemaRefs>

</xml_diff>